<commit_message>
Commented out constructor MenuPage.Add in MainPage.xaml
</commit_message>
<xml_diff>
--- a/document.docx
+++ b/document.docx
@@ -9,14 +9,17 @@
     </w:p>
     <w:p>
       <w:r>
-        <w:t xml:space="preserve">Github link: </w:t>
+        <w:t>Github link</w:t>
+      </w:r>
+      <w:r>
+        <w:t xml:space="preserve">: </w:t>
       </w:r>
       <w:hyperlink r:id="rId6" w:history="1">
         <w:r>
           <w:rPr>
             <w:rStyle w:val="a7"/>
           </w:rPr>
-          <w:t>https://github.com/lf2002lam/CPSC5025WQ20/tree/master/assignment1</w:t>
+          <w:t>https://github.com/lf2002lam/5025WQ20-lamhoutenged</w:t>
         </w:r>
       </w:hyperlink>
     </w:p>
@@ -239,6 +242,7 @@
   <w:style w:type="paragraph" w:default="1" w:styleId="a">
     <w:name w:val="Normal"/>
     <w:qFormat/>
+    <w:rsid w:val="00690BD5"/>
   </w:style>
   <w:style w:type="character" w:default="1" w:styleId="a0">
     <w:name w:val="Default Paragraph Font"/>

</xml_diff>